<commit_message>
need to do the custom stuff
</commit_message>
<xml_diff>
--- a/homework2/homework2.docx
+++ b/homework2/homework2.docx
@@ -52,7 +52,7 @@
                         </a:ln>
                         <a:extLst>
                           <a:ext uri="{91240B29-F687-4f45-9708-019B960494DF}">
-                            <a14:hiddenLine xmlns:mo="http://schemas.microsoft.com/office/mac/office/2008/main" xmlns:mv="urn:schemas-microsoft-com:mac:vml" xmlns="" xmlns:o="urn:schemas-microsoft-com:office:office" xmlns:v="urn:schemas-microsoft-com:vml" xmlns:w10="urn:schemas-microsoft-com:office:word" xmlns:w="http://schemas.openxmlformats.org/wordprocessingml/2006/main" xmlns:a14="http://schemas.microsoft.com/office/drawing/2010/main" w="9525">
+                            <a14:hiddenLine xmlns:a14="http://schemas.microsoft.com/office/drawing/2010/main" xmlns:w="http://schemas.openxmlformats.org/wordprocessingml/2006/main" xmlns:w10="urn:schemas-microsoft-com:office:word" xmlns:v="urn:schemas-microsoft-com:vml" xmlns:o="urn:schemas-microsoft-com:office:office" xmlns="" xmlns:mv="urn:schemas-microsoft-com:mac:vml" xmlns:mo="http://schemas.microsoft.com/office/mac/office/2008/main" w="9525">
                               <a:solidFill>
                                 <a:srgbClr val="000000"/>
                               </a:solidFill>
@@ -196,14 +196,14 @@
                         <a:effectLst/>
                         <a:extLst>
                           <a:ext uri="{909E8E84-426E-40dd-AFC4-6F175D3DCCD1}">
-                            <a14:hiddenFill xmlns:mo="http://schemas.microsoft.com/office/mac/office/2008/main" xmlns:mv="urn:schemas-microsoft-com:mac:vml" xmlns="" xmlns:o="urn:schemas-microsoft-com:office:office" xmlns:v="urn:schemas-microsoft-com:vml" xmlns:w10="urn:schemas-microsoft-com:office:word" xmlns:w="http://schemas.openxmlformats.org/wordprocessingml/2006/main" xmlns:a14="http://schemas.microsoft.com/office/drawing/2010/main">
+                            <a14:hiddenFill xmlns:a14="http://schemas.microsoft.com/office/drawing/2010/main" xmlns:w="http://schemas.openxmlformats.org/wordprocessingml/2006/main" xmlns:w10="urn:schemas-microsoft-com:office:word" xmlns:v="urn:schemas-microsoft-com:vml" xmlns:o="urn:schemas-microsoft-com:office:office" xmlns="" xmlns:mv="urn:schemas-microsoft-com:mac:vml" xmlns:mo="http://schemas.microsoft.com/office/mac/office/2008/main">
                               <a:solidFill>
                                 <a:srgbClr val="FFFFFF"/>
                               </a:solidFill>
                             </a14:hiddenFill>
                           </a:ext>
                           <a:ext uri="{AF507438-7753-43e0-B8FC-AC1667EBCBE1}">
-                            <a14:hiddenEffects xmlns:mo="http://schemas.microsoft.com/office/mac/office/2008/main" xmlns:mv="urn:schemas-microsoft-com:mac:vml" xmlns="" xmlns:o="urn:schemas-microsoft-com:office:office" xmlns:v="urn:schemas-microsoft-com:vml" xmlns:w10="urn:schemas-microsoft-com:office:word" xmlns:w="http://schemas.openxmlformats.org/wordprocessingml/2006/main" xmlns:a14="http://schemas.microsoft.com/office/drawing/2010/main">
+                            <a14:hiddenEffects xmlns:a14="http://schemas.microsoft.com/office/drawing/2010/main" xmlns:w="http://schemas.openxmlformats.org/wordprocessingml/2006/main" xmlns:w10="urn:schemas-microsoft-com:office:word" xmlns:v="urn:schemas-microsoft-com:vml" xmlns:o="urn:schemas-microsoft-com:office:office" xmlns="" xmlns:mv="urn:schemas-microsoft-com:mac:vml" xmlns:mo="http://schemas.microsoft.com/office/mac/office/2008/main">
                               <a:effectLst>
                                 <a:outerShdw dist="107763" dir="2700000" algn="ctr" rotWithShape="0">
                                   <a:srgbClr val="808080"/>
@@ -228,7 +228,7 @@
               </wp:anchor>
             </w:drawing>
           </mc:Choice>
-          <mc:Fallback xmlns:mo="http://schemas.microsoft.com/office/mac/office/2008/main" xmlns:mv="urn:schemas-microsoft-com:mac:vml">
+          <mc:Fallback xmlns:mv="urn:schemas-microsoft-com:mac:vml" xmlns:mo="http://schemas.microsoft.com/office/mac/office/2008/main">
             <w:pict>
               <v:rect w14:anchorId="21CB4454" id="Rectangle 3" o:spid="_x0000_s1026" style="position:absolute;margin-left:5.25pt;margin-top:5.25pt;width:468pt;height:9in;z-index:-251661312;visibility:visible;mso-wrap-style:square;mso-width-percent:0;mso-height-percent:0;mso-wrap-distance-left:9pt;mso-wrap-distance-top:0;mso-wrap-distance-right:9pt;mso-wrap-distance-bottom:0;mso-position-horizontal:absolute;mso-position-horizontal-relative:margin;mso-position-vertical:absolute;mso-position-vertical-relative:margin;mso-width-percent:0;mso-height-percent:0;mso-width-relative:page;mso-height-relative:page;v-text-anchor:top" o:gfxdata="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" filled="f" strokecolor="#339" strokeweight="3pt">
                 <o:lock v:ext="edit" aspectratio="t"/>
@@ -287,14 +287,14 @@
                         <a:effectLst/>
                         <a:extLst>
                           <a:ext uri="{909E8E84-426E-40dd-AFC4-6F175D3DCCD1}">
-                            <a14:hiddenFill xmlns:mo="http://schemas.microsoft.com/office/mac/office/2008/main" xmlns:mv="urn:schemas-microsoft-com:mac:vml" xmlns="" xmlns:o="urn:schemas-microsoft-com:office:office" xmlns:v="urn:schemas-microsoft-com:vml" xmlns:w10="urn:schemas-microsoft-com:office:word" xmlns:w="http://schemas.openxmlformats.org/wordprocessingml/2006/main" xmlns:a14="http://schemas.microsoft.com/office/drawing/2010/main">
+                            <a14:hiddenFill xmlns:a14="http://schemas.microsoft.com/office/drawing/2010/main" xmlns:w="http://schemas.openxmlformats.org/wordprocessingml/2006/main" xmlns:w10="urn:schemas-microsoft-com:office:word" xmlns:v="urn:schemas-microsoft-com:vml" xmlns:o="urn:schemas-microsoft-com:office:office" xmlns="" xmlns:mv="urn:schemas-microsoft-com:mac:vml" xmlns:mo="http://schemas.microsoft.com/office/mac/office/2008/main">
                               <a:solidFill>
                                 <a:srgbClr val="FFFFFF"/>
                               </a:solidFill>
                             </a14:hiddenFill>
                           </a:ext>
                           <a:ext uri="{AF507438-7753-43e0-B8FC-AC1667EBCBE1}">
-                            <a14:hiddenEffects xmlns:mo="http://schemas.microsoft.com/office/mac/office/2008/main" xmlns:mv="urn:schemas-microsoft-com:mac:vml" xmlns="" xmlns:o="urn:schemas-microsoft-com:office:office" xmlns:v="urn:schemas-microsoft-com:vml" xmlns:w10="urn:schemas-microsoft-com:office:word" xmlns:w="http://schemas.openxmlformats.org/wordprocessingml/2006/main" xmlns:a14="http://schemas.microsoft.com/office/drawing/2010/main">
+                            <a14:hiddenEffects xmlns:a14="http://schemas.microsoft.com/office/drawing/2010/main" xmlns:w="http://schemas.openxmlformats.org/wordprocessingml/2006/main" xmlns:w10="urn:schemas-microsoft-com:office:word" xmlns:v="urn:schemas-microsoft-com:vml" xmlns:o="urn:schemas-microsoft-com:office:office" xmlns="" xmlns:mv="urn:schemas-microsoft-com:mac:vml" xmlns:mo="http://schemas.microsoft.com/office/mac/office/2008/main">
                               <a:effectLst>
                                 <a:outerShdw dist="107763" dir="2700000" algn="ctr" rotWithShape="0">
                                   <a:srgbClr val="808080"/>
@@ -319,7 +319,7 @@
               </wp:anchor>
             </w:drawing>
           </mc:Choice>
-          <mc:Fallback xmlns:mo="http://schemas.microsoft.com/office/mac/office/2008/main" xmlns:mv="urn:schemas-microsoft-com:mac:vml">
+          <mc:Fallback xmlns:mv="urn:schemas-microsoft-com:mac:vml" xmlns:mo="http://schemas.microsoft.com/office/mac/office/2008/main">
             <w:pict>
               <v:rect w14:anchorId="0B36FB85" id="Rectangle 2" o:spid="_x0000_s1026" style="position:absolute;margin-left:0;margin-top:0;width:468pt;height:9in;z-index:-251660288;visibility:visible;mso-wrap-style:square;mso-width-percent:0;mso-height-percent:0;mso-wrap-distance-left:9pt;mso-wrap-distance-top:0;mso-wrap-distance-right:9pt;mso-wrap-distance-bottom:0;mso-position-horizontal:center;mso-position-horizontal-relative:margin;mso-position-vertical:center;mso-position-vertical-relative:margin;mso-width-percent:0;mso-height-percent:0;mso-width-relative:page;mso-height-relative:page;v-text-anchor:top" o:gfxdata="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" filled="f" strokecolor="#be0f34" strokeweight="3pt">
                 <o:lock v:ext="edit" aspectratio="t"/>
@@ -868,7 +868,13 @@
               <w:jc w:val="center"/>
             </w:pPr>
             <w:r>
-              <w:t>Training Data:</w:t>
+              <w:t>Training</w:t>
+            </w:r>
+            <w:r>
+              <w:t xml:space="preserve"> &amp; Evaluation</w:t>
+            </w:r>
+            <w:r>
+              <w:t xml:space="preserve"> Data:</w:t>
             </w:r>
           </w:p>
           <w:p>
@@ -880,10 +886,10 @@
                 <w:noProof/>
               </w:rPr>
               <w:drawing>
-                <wp:inline distT="0" distB="0" distL="0" distR="0" wp14:anchorId="572EDE28" wp14:editId="3C0D839E">
-                  <wp:extent cx="4123690" cy="2192693"/>
-                  <wp:effectExtent l="0" t="0" r="3810" b="4445"/>
-                  <wp:docPr id="7" name="Picture 7" descr="Diagram, venn diagram&#10;&#10;Description automatically generated"/>
+                <wp:inline distT="0" distB="0" distL="0" distR="0" wp14:anchorId="7B39DBC9" wp14:editId="0D765448">
+                  <wp:extent cx="5943600" cy="4819015"/>
+                  <wp:effectExtent l="0" t="0" r="0" b="0"/>
+                  <wp:docPr id="4" name="Picture 4" descr="Table&#10;&#10;Description automatically generated"/>
                   <wp:cNvGraphicFramePr>
                     <a:graphicFrameLocks xmlns:a="http://schemas.openxmlformats.org/drawingml/2006/main" noChangeAspect="1"/>
                   </wp:cNvGraphicFramePr>
@@ -891,7 +897,7 @@
                     <a:graphicData uri="http://schemas.openxmlformats.org/drawingml/2006/picture">
                       <pic:pic xmlns:pic="http://schemas.openxmlformats.org/drawingml/2006/picture">
                         <pic:nvPicPr>
-                          <pic:cNvPr id="7" name="Picture 7" descr="Diagram, venn diagram&#10;&#10;Description automatically generated"/>
+                          <pic:cNvPr id="4" name="Picture 4" descr="Table&#10;&#10;Description automatically generated"/>
                           <pic:cNvPicPr/>
                         </pic:nvPicPr>
                         <pic:blipFill>
@@ -903,7 +909,7 @@
                         <pic:spPr>
                           <a:xfrm>
                             <a:off x="0" y="0"/>
-                            <a:ext cx="4149038" cy="2206171"/>
+                            <a:ext cx="5943600" cy="4819015"/>
                           </a:xfrm>
                           <a:prstGeom prst="rect">
                             <a:avLst/>
@@ -920,84 +926,8 @@
       </w:tr>
     </w:tbl>
     <w:p/>
-    <w:tbl>
-      <w:tblPr>
-        <w:tblStyle w:val="TableGrid"/>
-        <w:tblW w:w="0" w:type="auto"/>
-        <w:tblLook w:val="04A0" w:firstRow="1" w:lastRow="0" w:firstColumn="1" w:lastColumn="0" w:noHBand="0" w:noVBand="1"/>
-      </w:tblPr>
-      <w:tblGrid>
-        <w:gridCol w:w="9350"/>
-      </w:tblGrid>
-      <w:tr>
-        <w:tc>
-          <w:tcPr>
-            <w:tcW w:w="9350" w:type="dxa"/>
-          </w:tcPr>
-          <w:p>
-            <w:pPr>
-              <w:jc w:val="center"/>
-            </w:pPr>
-            <w:r>
-              <w:t>Evaluation Data:</w:t>
-            </w:r>
-          </w:p>
-          <w:p>
-            <w:pPr>
-              <w:jc w:val="center"/>
-            </w:pPr>
-            <w:r>
-              <w:rPr>
-                <w:noProof/>
-              </w:rPr>
-              <w:drawing>
-                <wp:inline distT="0" distB="0" distL="0" distR="0" wp14:anchorId="3CDDE318" wp14:editId="275DEB82">
-                  <wp:extent cx="4268768" cy="2500604"/>
-                  <wp:effectExtent l="0" t="0" r="0" b="1905"/>
-                  <wp:docPr id="6" name="Picture 6" descr="Diagram&#10;&#10;Description automatically generated"/>
-                  <wp:cNvGraphicFramePr>
-                    <a:graphicFrameLocks xmlns:a="http://schemas.openxmlformats.org/drawingml/2006/main" noChangeAspect="1"/>
-                  </wp:cNvGraphicFramePr>
-                  <a:graphic xmlns:a="http://schemas.openxmlformats.org/drawingml/2006/main">
-                    <a:graphicData uri="http://schemas.openxmlformats.org/drawingml/2006/picture">
-                      <pic:pic xmlns:pic="http://schemas.openxmlformats.org/drawingml/2006/picture">
-                        <pic:nvPicPr>
-                          <pic:cNvPr id="6" name="Picture 6" descr="Diagram&#10;&#10;Description automatically generated"/>
-                          <pic:cNvPicPr/>
-                        </pic:nvPicPr>
-                        <pic:blipFill>
-                          <a:blip r:embed="rId12"/>
-                          <a:stretch>
-                            <a:fillRect/>
-                          </a:stretch>
-                        </pic:blipFill>
-                        <pic:spPr>
-                          <a:xfrm>
-                            <a:off x="0" y="0"/>
-                            <a:ext cx="4284680" cy="2509925"/>
-                          </a:xfrm>
-                          <a:prstGeom prst="rect">
-                            <a:avLst/>
-                          </a:prstGeom>
-                        </pic:spPr>
-                      </pic:pic>
-                    </a:graphicData>
-                  </a:graphic>
-                </wp:inline>
-              </w:drawing>
-            </w:r>
-          </w:p>
-        </w:tc>
-      </w:tr>
-    </w:tbl>
-    <w:p>
-      <w:pPr>
-        <w:jc w:val="center"/>
-      </w:pPr>
-    </w:p>
-    <w:p>
-      <w:r>
-        <w:lastRenderedPageBreak/>
+    <w:p>
+      <w:r>
         <w:t>The final objective in this task is to utilize some self-chosen simple Gaussian classifier. We have spent a good portion of time discussing Naïve-bayes and therefore, I have elected to implement a Naïve-bayes Gaussian classifier. To do so, I prefer to segment my code, and reimport data points to ensure a clean and fresh start for my algorithm. Ther</w:t>
       </w:r>
       <w:r>
@@ -1012,6 +942,7 @@
         <w:rPr>
           <w:noProof/>
         </w:rPr>
+        <w:lastRenderedPageBreak/>
         <w:drawing>
           <wp:inline distT="0" distB="0" distL="0" distR="0" wp14:anchorId="51F32DD2" wp14:editId="5B0073F5">
             <wp:extent cx="4795935" cy="1706246"/>
@@ -1028,7 +959,7 @@
                     <pic:cNvPicPr/>
                   </pic:nvPicPr>
                   <pic:blipFill>
-                    <a:blip r:embed="rId13"/>
+                    <a:blip r:embed="rId12"/>
                     <a:stretch>
                       <a:fillRect/>
                     </a:stretch>
@@ -1051,13 +982,7 @@
     </w:p>
     <w:p>
       <w:r>
-        <w:t xml:space="preserve">Another precaution that I have taken is to plot the training data and the evaluation data. I was able to briefly visualize the data when using imld.py but I have chosen to perform this action again as a safety measure to be sure that my data has not be drastically altered. </w:t>
-      </w:r>
-      <w:r>
-        <w:t xml:space="preserve">I have chosen not to include a snippet of this code as it is relatively simple and can be performed with little to no coding experience. </w:t>
-      </w:r>
-      <w:r>
-        <w:t>The two graphs look as such:</w:t>
+        <w:t>Another precaution that I have taken is to plot the training data and the evaluation data. I was able to briefly visualize the data when using imld.py but I have chosen to perform this action again as a safety measure to be sure that my data has not be drastically altered. I have chosen not to include a snippet of this code as it is relatively simple and can be performed with little to no coding experience. The two graphs look as such:</w:t>
       </w:r>
     </w:p>
     <w:p>
@@ -1084,7 +1009,7 @@
                     <pic:cNvPicPr/>
                   </pic:nvPicPr>
                   <pic:blipFill>
-                    <a:blip r:embed="rId14"/>
+                    <a:blip r:embed="rId13"/>
                     <a:stretch>
                       <a:fillRect/>
                     </a:stretch>
@@ -1131,7 +1056,7 @@
                     <pic:cNvPicPr/>
                   </pic:nvPicPr>
                   <pic:blipFill>
-                    <a:blip r:embed="rId15"/>
+                    <a:blip r:embed="rId14"/>
                     <a:stretch>
                       <a:fillRect/>
                     </a:stretch>
@@ -1152,58 +1077,57 @@
         </w:drawing>
       </w:r>
     </w:p>
-    <w:p/>
+    <w:p>
+      <w:r>
+        <w:t xml:space="preserve">The code functions by iterating through the animal column of both the evaluation data and the training data. </w:t>
+      </w:r>
+      <w:r>
+        <w:t xml:space="preserve">The values in the animal column become 1 if the string is “dogs” and 0 if the string is anything else. In this case, all dogs become 1 and all cats become 0. Our variables then become </w:t>
+      </w:r>
+      <w:proofErr w:type="spellStart"/>
+      <w:r>
+        <w:t>y_train</w:t>
+      </w:r>
+      <w:proofErr w:type="spellEnd"/>
+      <w:r>
+        <w:t xml:space="preserve"> which has all of the categorical representations of the dogs and cats and </w:t>
+      </w:r>
+      <w:proofErr w:type="spellStart"/>
+      <w:r>
+        <w:t>x_train</w:t>
+      </w:r>
+      <w:proofErr w:type="spellEnd"/>
+      <w:r>
+        <w:t xml:space="preserve"> which is a two column </w:t>
+      </w:r>
+      <w:proofErr w:type="spellStart"/>
+      <w:r>
+        <w:t>dataframe</w:t>
+      </w:r>
+      <w:proofErr w:type="spellEnd"/>
+      <w:r>
+        <w:t xml:space="preserve"> which contains the original vectors corresponding to each animal. The same can be said for </w:t>
+      </w:r>
+      <w:proofErr w:type="spellStart"/>
+      <w:r>
+        <w:t>y_test</w:t>
+      </w:r>
+      <w:proofErr w:type="spellEnd"/>
+      <w:r>
+        <w:t xml:space="preserve"> and </w:t>
+      </w:r>
+      <w:proofErr w:type="spellStart"/>
+      <w:r>
+        <w:t>y_train</w:t>
+      </w:r>
+      <w:proofErr w:type="spellEnd"/>
+      <w:r>
+        <w:t xml:space="preserve"> which will be used to evaluate our algorithm after training. </w:t>
+      </w:r>
+    </w:p>
     <w:p>
       <w:r>
         <w:lastRenderedPageBreak/>
-        <w:t xml:space="preserve">The code functions by iterating through the animal column of both the evaluation data and the training data. </w:t>
-      </w:r>
-      <w:r>
-        <w:t xml:space="preserve">The values in the animal column become 1 if the string is “dogs” and 0 if the string is anything else. In this case, all dogs become 1 and all cats become 0. Our variables then become </w:t>
-      </w:r>
-      <w:proofErr w:type="spellStart"/>
-      <w:r>
-        <w:t>y_train</w:t>
-      </w:r>
-      <w:proofErr w:type="spellEnd"/>
-      <w:r>
-        <w:t xml:space="preserve"> which has all of the categorical representations of the dogs and cats and </w:t>
-      </w:r>
-      <w:proofErr w:type="spellStart"/>
-      <w:r>
-        <w:t>x_train</w:t>
-      </w:r>
-      <w:proofErr w:type="spellEnd"/>
-      <w:r>
-        <w:t xml:space="preserve"> which is a two column </w:t>
-      </w:r>
-      <w:proofErr w:type="spellStart"/>
-      <w:r>
-        <w:t>dataframe</w:t>
-      </w:r>
-      <w:proofErr w:type="spellEnd"/>
-      <w:r>
-        <w:t xml:space="preserve"> which contains the original vectors corresponding to each animal. The same can be said for </w:t>
-      </w:r>
-      <w:proofErr w:type="spellStart"/>
-      <w:r>
-        <w:t>y_test</w:t>
-      </w:r>
-      <w:proofErr w:type="spellEnd"/>
-      <w:r>
-        <w:t xml:space="preserve"> and </w:t>
-      </w:r>
-      <w:proofErr w:type="spellStart"/>
-      <w:r>
-        <w:t>y_train</w:t>
-      </w:r>
-      <w:proofErr w:type="spellEnd"/>
-      <w:r>
-        <w:t xml:space="preserve"> which will be used to evaluate our algorithm after training. </w:t>
-      </w:r>
-    </w:p>
-    <w:p>
-      <w:r>
         <w:t>In order to obtain the values for accuracy, we finish our code by calling the SKLearn Naïve-Bayes Gaussian Classifier. This is done as follows and gives us a score of 70.29% and 93.86% for training and evaluation data:</w:t>
       </w:r>
     </w:p>
@@ -1231,7 +1155,7 @@
                     <pic:cNvPicPr/>
                   </pic:nvPicPr>
                   <pic:blipFill>
-                    <a:blip r:embed="rId16"/>
+                    <a:blip r:embed="rId15"/>
                     <a:stretch>
                       <a:fillRect/>
                     </a:stretch>
@@ -1339,7 +1263,7 @@
                     <pic:cNvPicPr/>
                   </pic:nvPicPr>
                   <pic:blipFill>
-                    <a:blip r:embed="rId17"/>
+                    <a:blip r:embed="rId16"/>
                     <a:stretch>
                       <a:fillRect/>
                     </a:stretch>
@@ -1364,7 +1288,6 @@
     <w:p/>
     <w:p>
       <w:r>
-        <w:lastRenderedPageBreak/>
         <w:t xml:space="preserve">I concluded this task by calling on the SKLearn Quadratic Discriminant Analysis in a loop that pulled two values at a time from my concatenated </w:t>
       </w:r>
       <w:proofErr w:type="spellStart"/>
@@ -1384,6 +1307,7 @@
         <w:rPr>
           <w:noProof/>
         </w:rPr>
+        <w:lastRenderedPageBreak/>
         <w:drawing>
           <wp:inline distT="0" distB="0" distL="0" distR="0" wp14:anchorId="0AE24540" wp14:editId="36D34C2F">
             <wp:extent cx="4990527" cy="1117537"/>
@@ -1400,7 +1324,7 @@
                     <pic:cNvPicPr/>
                   </pic:nvPicPr>
                   <pic:blipFill>
-                    <a:blip r:embed="rId18"/>
+                    <a:blip r:embed="rId17"/>
                     <a:stretch>
                       <a:fillRect/>
                     </a:stretch>
@@ -1453,7 +1377,7 @@
                     <pic:cNvPicPr/>
                   </pic:nvPicPr>
                   <pic:blipFill>
-                    <a:blip r:embed="rId19"/>
+                    <a:blip r:embed="rId18"/>
                     <a:stretch>
                       <a:fillRect/>
                     </a:stretch>
@@ -1484,6 +1408,9 @@
         <w:jc w:val="center"/>
       </w:pPr>
       <w:r>
+        <w:rPr>
+          <w:noProof/>
+        </w:rPr>
         <w:lastRenderedPageBreak/>
         <w:drawing>
           <wp:inline distT="0" distB="0" distL="0" distR="0" wp14:anchorId="2F77383D" wp14:editId="1835892C">
@@ -1501,7 +1428,7 @@
                     <pic:cNvPicPr/>
                   </pic:nvPicPr>
                   <pic:blipFill>
-                    <a:blip r:embed="rId20"/>
+                    <a:blip r:embed="rId19"/>
                     <a:stretch>
                       <a:fillRect/>
                     </a:stretch>
@@ -2819,8 +2746,8 @@
     <w:bookmarkEnd w:id="1"/>
     <w:p/>
     <w:sectPr>
-      <w:headerReference w:type="default" r:id="rId21"/>
-      <w:footerReference w:type="default" r:id="rId22"/>
+      <w:headerReference w:type="default" r:id="rId20"/>
+      <w:footerReference w:type="default" r:id="rId21"/>
       <w:pgSz w:w="12240" w:h="15840"/>
       <w:pgMar w:top="1440" w:right="1440" w:bottom="1440" w:left="1440" w:header="576" w:footer="360" w:gutter="0"/>
       <w:pgNumType w:start="1"/>

</xml_diff>

<commit_message>
gaussian covariance done lol
</commit_message>
<xml_diff>
--- a/homework2/homework2.docx
+++ b/homework2/homework2.docx
@@ -2358,7 +2358,23 @@
                 <w:sz w:val="18"/>
                 <w:szCs w:val="18"/>
               </w:rPr>
-              <w:t>89.43%</w:t>
+              <w:t>8</w:t>
+            </w:r>
+            <w:r>
+              <w:rPr>
+                <w:color w:val="333333"/>
+                <w:sz w:val="18"/>
+                <w:szCs w:val="18"/>
+              </w:rPr>
+              <w:t>0.09</w:t>
+            </w:r>
+            <w:r>
+              <w:rPr>
+                <w:color w:val="333333"/>
+                <w:sz w:val="18"/>
+                <w:szCs w:val="18"/>
+              </w:rPr>
+              <w:t>%</w:t>
             </w:r>
           </w:p>
         </w:tc>
@@ -2678,7 +2694,15 @@
                 <w:sz w:val="18"/>
                 <w:szCs w:val="18"/>
               </w:rPr>
-              <w:t>70.29%</w:t>
+              <w:t>88.54</w:t>
+            </w:r>
+            <w:r>
+              <w:rPr>
+                <w:color w:val="333333"/>
+                <w:sz w:val="18"/>
+                <w:szCs w:val="18"/>
+              </w:rPr>
+              <w:t>%</w:t>
             </w:r>
           </w:p>
         </w:tc>
@@ -2702,7 +2726,7 @@
                 <w:sz w:val="18"/>
                 <w:szCs w:val="18"/>
               </w:rPr>
-              <w:t>93.86%</w:t>
+              <w:t>81.94%</w:t>
             </w:r>
           </w:p>
         </w:tc>

</xml_diff>